<commit_message>
Circle Language Spec Plan: Formatting, renames, start taking out the content about studying and looking for a job.
</commit_message>
<xml_diff>
--- a/Circle Language Spec Plan/2. Future/Main Project/4. Circle Language Spec Ideas.docx
+++ b/Circle Language Spec Plan/2. Future/Main Project/4. Circle Language Spec Ideas.docx
@@ -36,8 +36,6 @@
             <w:pPr>
               <w:pStyle w:val="Heading1"/>
             </w:pPr>
-            <w:bookmarkStart w:id="0" w:name="_GoBack"/>
-            <w:bookmarkEnd w:id="0"/>
             <w:r>
               <w:t>Circle Language Spec</w:t>
             </w:r>
@@ -730,7 +728,12 @@
     </w:p>
     <w:p>
       <w:r>
-        <w:t>next to the application programming projects,</w:t>
+        <w:t>next to the applicatio</w:t>
+      </w:r>
+      <w:bookmarkStart w:id="0" w:name="_GoBack"/>
+      <w:bookmarkEnd w:id="0"/>
+      <w:r>
+        <w:t>n programming projects,</w:t>
       </w:r>
     </w:p>
     <w:p>
@@ -2432,12 +2435,13 @@
   <w:style w:type="paragraph" w:default="1" w:styleId="Normal">
     <w:name w:val="Normal"/>
     <w:qFormat/>
-    <w:rsid w:val="003271FC"/>
+    <w:rsid w:val="00922059"/>
     <w:pPr>
       <w:ind w:left="567"/>
     </w:pPr>
     <w:rPr>
-      <w:rFonts w:ascii="Tahoma" w:hAnsi="Tahoma"/>
+      <w:rFonts w:ascii="Calibri" w:hAnsi="Calibri"/>
+      <w:sz w:val="22"/>
       <w:szCs w:val="26"/>
       <w:lang w:val="en-US" w:eastAsia="en-US"/>
     </w:rPr>
@@ -2459,7 +2463,6 @@
       <w:i/>
       <w:iCs/>
       <w:color w:val="FFFFFF"/>
-      <w:sz w:val="22"/>
       <w:szCs w:val="36"/>
     </w:rPr>
   </w:style>

</xml_diff>

<commit_message>
Circle Language Spec Plan: * More formatting changes to the Circle Language Spec documents. * List out ideas about language design.
</commit_message>
<xml_diff>
--- a/Circle Language Spec Plan/2. Future/Main Project/4. Circle Language Spec Ideas.docx
+++ b/Circle Language Spec Plan/2. Future/Main Project/4. Circle Language Spec Ideas.docx
@@ -1450,10 +1450,7 @@
       </w:r>
     </w:p>
     <w:p/>
-    <w:p>
-      <w:bookmarkStart w:id="0" w:name="_GoBack"/>
-      <w:bookmarkEnd w:id="0"/>
-    </w:p>
+    <w:p/>
     <w:p>
       <w:r>
         <w:t xml:space="preserve">Circle Language </w:t>
@@ -1680,53 +1677,8 @@
       <w:r>
         <w:t>JJ</w:t>
       </w:r>
-    </w:p>
-    <w:p>
-      <w:pPr>
-        <w:pStyle w:val="Spacing"/>
-      </w:pPr>
-    </w:p>
-    <w:p>
-      <w:pPr>
-        <w:jc w:val="center"/>
-        <w:rPr>
-          <w:i/>
-          <w:color w:val="999999"/>
-          <w:sz w:val="16"/>
-        </w:rPr>
-      </w:pPr>
-      <w:r>
-        <w:rPr>
-          <w:i/>
-          <w:color w:val="999999"/>
-          <w:sz w:val="16"/>
-        </w:rPr>
-        <w:t>Author: </w:t>
-      </w:r>
-      <w:r>
-        <w:rPr>
-          <w:i/>
-          <w:color w:val="999999"/>
-          <w:sz w:val="16"/>
-        </w:rPr>
-        <w:t xml:space="preserve">JJ </w:t>
-      </w:r>
-      <w:r>
-        <w:rPr>
-          <w:i/>
-          <w:color w:val="999999"/>
-          <w:sz w:val="16"/>
-        </w:rPr>
-        <w:t>van Zon        Date: 2008        Location: Oosterhout, The Netherland</w:t>
-      </w:r>
-      <w:r>
-        <w:rPr>
-          <w:i/>
-          <w:color w:val="999999"/>
-          <w:sz w:val="16"/>
-        </w:rPr>
-        <w:t>s</w:t>
-      </w:r>
+      <w:bookmarkStart w:id="0" w:name="_GoBack"/>
+      <w:bookmarkEnd w:id="0"/>
     </w:p>
     <w:sectPr>
       <w:pgSz w:w="12240" w:h="15840"/>

</xml_diff>